<commit_message>
Cambios en el archivo de guía
</commit_message>
<xml_diff>
--- a/Guias/Guia de Instalacion y uso de Git.docx
+++ b/Guias/Guia de Instalacion y uso de Git.docx
@@ -276,14 +276,24 @@
       <w:r>
         <w:t>lonar el repositorio</w:t>
       </w:r>
-    </w:p>
-    <w:p>
-      <w:pPr>
-        <w:pStyle w:val="Prrafodelista"/>
-        <w:rPr>
+      <w:r>
+        <w:t>:</w:t>
+      </w:r>
+    </w:p>
+    <w:p>
+      <w:pPr>
+        <w:pStyle w:val="Prrafodelista"/>
+        <w:autoSpaceDE w:val="0"/>
+        <w:autoSpaceDN w:val="0"/>
+        <w:adjustRightInd w:val="0"/>
+        <w:spacing w:after="0" w:line="240" w:lineRule="auto"/>
+        <w:rPr>
+          <w:rFonts w:ascii="Lucida Console" w:hAnsi="Lucida Console" w:cs="Lucida Console"/>
+          <w:szCs w:val="18"/>
           <w:lang w:val="en-AU"/>
         </w:rPr>
       </w:pPr>
+      <w:bookmarkStart w:id="0" w:name="_GoBack"/>
       <m:oMathPara>
         <m:oMath>
           <m:r>
@@ -291,30 +301,39 @@
               <m:sty m:val="bi"/>
             </m:rPr>
             <w:rPr>
-              <w:rFonts w:ascii="Cambria Math" w:hAnsi="Cambria Math"/>
+              <w:rFonts w:ascii="Cambria Math" w:hAnsi="Cambria Math" w:cs="Lucida Console"/>
+              <w:szCs w:val="18"/>
               <w:lang w:val="en-AU"/>
             </w:rPr>
             <m:t>git clone</m:t>
           </m:r>
           <m:r>
             <w:rPr>
-              <w:rFonts w:ascii="Cambria Math" w:hAnsi="Cambria Math"/>
+              <w:rFonts w:ascii="Cambria Math" w:hAnsi="Cambria Math" w:cs="Lucida Console"/>
+              <w:szCs w:val="18"/>
               <w:lang w:val="en-AU"/>
             </w:rPr>
             <m:t xml:space="preserve"> </m:t>
           </m:r>
-          <w:hyperlink r:id="rId9" w:history="1">
-            <m:r>
-              <w:rPr>
-                <w:rStyle w:val="Hipervnculo"/>
-                <w:rFonts w:ascii="Cambria Math" w:hAnsi="Cambria Math"/>
-                <w:lang w:val="en-AU"/>
-              </w:rPr>
-              <m:t>https://github.com/PuceMedicina/IA-medicina-PUCE.git</m:t>
-            </m:r>
-          </w:hyperlink>
+          <w:bookmarkEnd w:id="0"/>
+          <m:r>
+            <w:rPr>
+              <w:rFonts w:ascii="Cambria Math" w:hAnsi="Cambria Math" w:cs="Lucida Console"/>
+              <w:szCs w:val="18"/>
+              <w:lang w:val="en-AU"/>
+            </w:rPr>
+            <m:t>https://github.com/PuceMedicina/ANTIMANUAL-DE-INVESTIGACION-USANDO-INFERENCIA-CAUSAL.git</m:t>
+          </m:r>
         </m:oMath>
       </m:oMathPara>
+    </w:p>
+    <w:p>
+      <w:pPr>
+        <w:pStyle w:val="Prrafodelista"/>
+        <w:rPr>
+          <w:lang w:val="en-AU"/>
+        </w:rPr>
+      </w:pPr>
     </w:p>
     <w:p>
       <w:pPr>
@@ -356,19 +375,7 @@
             <w:rPr>
               <w:rFonts w:ascii="Cambria Math" w:hAnsi="Cambria Math"/>
             </w:rPr>
-            <m:t xml:space="preserve"> --global user.name "</m:t>
-          </m:r>
-          <m:r>
-            <w:rPr>
-              <w:rFonts w:ascii="Cambria Math" w:hAnsi="Cambria Math"/>
-            </w:rPr>
-            <m:t>NOMBRE USUARIO GITHUB</m:t>
-          </m:r>
-          <m:r>
-            <w:rPr>
-              <w:rFonts w:ascii="Cambria Math" w:hAnsi="Cambria Math"/>
-            </w:rPr>
-            <m:t>"</m:t>
+            <m:t xml:space="preserve"> --global user.name "NOMBRE USUARIO GITHUB"</m:t>
           </m:r>
         </m:oMath>
       </m:oMathPara>
@@ -396,21 +403,7 @@
               <w:rFonts w:ascii="Cambria Math" w:hAnsi="Cambria Math"/>
               <w:lang w:val="en-AU"/>
             </w:rPr>
-            <m:t xml:space="preserve"> --global user.email "</m:t>
-          </m:r>
-          <m:r>
-            <w:rPr>
-              <w:rFonts w:ascii="Cambria Math" w:hAnsi="Cambria Math"/>
-              <w:lang w:val="en-AU"/>
-            </w:rPr>
-            <m:t>EMAIL ASOCIADO A LA CUENTA DE GITHUB</m:t>
-          </m:r>
-          <m:r>
-            <w:rPr>
-              <w:rFonts w:ascii="Cambria Math" w:hAnsi="Cambria Math"/>
-              <w:lang w:val="en-AU"/>
-            </w:rPr>
-            <m:t>"</m:t>
+            <m:t xml:space="preserve"> --global user.email "EMAIL ASOCIADO A LA CUENTA DE GITHUB"</m:t>
           </m:r>
         </m:oMath>
       </m:oMathPara>
@@ -484,13 +477,7 @@
           <w:rPr>
             <w:rFonts w:ascii="Cambria Math" w:eastAsiaTheme="minorEastAsia" w:hAnsi="Cambria Math"/>
           </w:rPr>
-          <m:t xml:space="preserve"> </m:t>
-        </m:r>
-        <m:r>
-          <w:rPr>
-            <w:rFonts w:ascii="Cambria Math" w:eastAsiaTheme="minorEastAsia" w:hAnsi="Cambria Math"/>
-          </w:rPr>
-          <m:t>*</m:t>
+          <m:t xml:space="preserve"> *</m:t>
         </m:r>
       </m:oMath>
       <w:r>
@@ -844,7 +831,7 @@
             <w:rFonts w:ascii="Cambria Math" w:hAnsi="Cambria Math"/>
             <w:lang w:val="en-AU"/>
           </w:rPr>
-          <m:t>IA</m:t>
+          <m:t>ANTIMANUAL</m:t>
         </m:r>
         <m:r>
           <w:rPr>
@@ -857,7 +844,7 @@
             <w:rFonts w:ascii="Cambria Math" w:hAnsi="Cambria Math"/>
             <w:lang w:val="en-AU"/>
           </w:rPr>
-          <m:t>medicina</m:t>
+          <m:t>DE</m:t>
         </m:r>
         <m:r>
           <w:rPr>
@@ -870,7 +857,46 @@
             <w:rFonts w:ascii="Cambria Math" w:hAnsi="Cambria Math"/>
             <w:lang w:val="en-AU"/>
           </w:rPr>
-          <m:t>PUCE</m:t>
+          <m:t>INVESTIGACION</m:t>
+        </m:r>
+        <m:r>
+          <w:rPr>
+            <w:rFonts w:ascii="Cambria Math" w:hAnsi="Cambria Math"/>
+          </w:rPr>
+          <m:t>-</m:t>
+        </m:r>
+        <m:r>
+          <w:rPr>
+            <w:rFonts w:ascii="Cambria Math" w:hAnsi="Cambria Math"/>
+            <w:lang w:val="en-AU"/>
+          </w:rPr>
+          <m:t>USANDO</m:t>
+        </m:r>
+        <m:r>
+          <w:rPr>
+            <w:rFonts w:ascii="Cambria Math" w:hAnsi="Cambria Math"/>
+          </w:rPr>
+          <m:t>-</m:t>
+        </m:r>
+        <m:r>
+          <w:rPr>
+            <w:rFonts w:ascii="Cambria Math" w:hAnsi="Cambria Math"/>
+            <w:lang w:val="en-AU"/>
+          </w:rPr>
+          <m:t>INFERENCIA</m:t>
+        </m:r>
+        <m:r>
+          <w:rPr>
+            <w:rFonts w:ascii="Cambria Math" w:hAnsi="Cambria Math"/>
+          </w:rPr>
+          <m:t>-</m:t>
+        </m:r>
+        <m:r>
+          <w:rPr>
+            <w:rFonts w:ascii="Cambria Math" w:hAnsi="Cambria Math"/>
+            <w:lang w:val="en-AU"/>
+          </w:rPr>
+          <m:t>CAUSAL</m:t>
         </m:r>
         <m:r>
           <w:rPr>
@@ -931,12 +957,7 @@
         <w:jc w:val="center"/>
       </w:pPr>
       <w:r>
-        <w:t xml:space="preserve">Nota: </w:t>
-      </w:r>
-      <w:bookmarkStart w:id="0" w:name="_GoBack"/>
-      <w:bookmarkEnd w:id="0"/>
-      <w:r>
-        <w:t>Para pasar lo últimos cambios del repositorio a la máquina local utilizar el siguiente comando</w:t>
+        <w:t>Nota: Para pasar lo últimos cambios del repositorio a la máquina local utilizar el siguiente comando</w:t>
       </w:r>
     </w:p>
     <w:p>

</xml_diff>

<commit_message>
cambio en el encabezado del readme
</commit_message>
<xml_diff>
--- a/Guias/Guia de Instalacion y uso de Git.docx
+++ b/Guias/Guia de Instalacion y uso de Git.docx
@@ -33,28 +33,20 @@
           <w:lang w:val="en-AU"/>
         </w:rPr>
       </w:pPr>
-      <w:proofErr w:type="spellStart"/>
       <w:r>
         <w:rPr>
           <w:lang w:val="en-AU"/>
         </w:rPr>
-        <w:t>Seleccionar</w:t>
-      </w:r>
-      <w:proofErr w:type="spellEnd"/>
+        <w:t>Seleccionar el link resaltado</w:t>
+      </w:r>
       <w:r>
         <w:rPr>
           <w:lang w:val="en-AU"/>
         </w:rPr>
-        <w:t xml:space="preserve"> el link </w:t>
-      </w:r>
-      <w:proofErr w:type="spellStart"/>
-      <w:r>
-        <w:rPr>
-          <w:lang w:val="en-AU"/>
-        </w:rPr>
-        <w:t>resaltado</w:t>
-      </w:r>
-      <w:proofErr w:type="spellEnd"/>
+        <w:t>:</w:t>
+      </w:r>
+      <w:bookmarkStart w:id="0" w:name="_GoBack"/>
+      <w:bookmarkEnd w:id="0"/>
     </w:p>
     <w:p>
       <w:pPr>
@@ -116,11 +108,9 @@
       <w:r>
         <w:t xml:space="preserve">Darle </w:t>
       </w:r>
-      <w:proofErr w:type="spellStart"/>
       <w:r>
         <w:t>click</w:t>
       </w:r>
-      <w:proofErr w:type="spellEnd"/>
       <w:r>
         <w:t xml:space="preserve"> al archivo descargado y sele</w:t>
       </w:r>
@@ -293,7 +283,6 @@
           <w:lang w:val="en-AU"/>
         </w:rPr>
       </w:pPr>
-      <w:bookmarkStart w:id="0" w:name="_GoBack"/>
       <m:oMathPara>
         <m:oMath>
           <m:r>
@@ -313,16 +302,7 @@
               <w:szCs w:val="18"/>
               <w:lang w:val="en-AU"/>
             </w:rPr>
-            <m:t xml:space="preserve"> </m:t>
-          </m:r>
-          <w:bookmarkEnd w:id="0"/>
-          <m:r>
-            <w:rPr>
-              <w:rFonts w:ascii="Cambria Math" w:hAnsi="Cambria Math" w:cs="Lucida Console"/>
-              <w:szCs w:val="18"/>
-              <w:lang w:val="en-AU"/>
-            </w:rPr>
-            <m:t>https://github.com/PuceMedicina/ANTIMANUAL-DE-INVESTIGACION-USANDO-INFERENCIA-CAUSAL.git</m:t>
+            <m:t xml:space="preserve"> https://github.com/PuceMedicina/ANTIMANUAL-DE-INVESTIGACION-USANDO-INFERENCIA-CAUSAL.git</m:t>
           </m:r>
         </m:oMath>
       </m:oMathPara>
@@ -486,7 +466,6 @@
         </w:rPr>
         <w:t xml:space="preserve"> (añadir los cambios a un espacio de </w:t>
       </w:r>
-      <w:proofErr w:type="spellStart"/>
       <w:r>
         <w:rPr>
           <w:rFonts w:eastAsiaTheme="minorEastAsia"/>
@@ -494,7 +473,6 @@
         </w:rPr>
         <w:t>staging</w:t>
       </w:r>
-      <w:proofErr w:type="spellEnd"/>
       <w:r>
         <w:rPr>
           <w:rFonts w:eastAsiaTheme="minorEastAsia"/>
@@ -922,21 +900,7 @@
         <w:rPr>
           <w:rFonts w:eastAsiaTheme="minorEastAsia"/>
         </w:rPr>
-        <w:t>(hacemos el “</w:t>
-      </w:r>
-      <w:proofErr w:type="spellStart"/>
-      <w:r>
-        <w:rPr>
-          <w:rFonts w:eastAsiaTheme="minorEastAsia"/>
-        </w:rPr>
-        <w:t>push</w:t>
-      </w:r>
-      <w:proofErr w:type="spellEnd"/>
-      <w:r>
-        <w:rPr>
-          <w:rFonts w:eastAsiaTheme="minorEastAsia"/>
-        </w:rPr>
-        <w:t>” al repositorio, es decir, subimos los cambios realizados al repositorio)</w:t>
+        <w:t>(hacemos el “push” al repositorio, es decir, subimos los cambios realizados al repositorio)</w:t>
       </w:r>
     </w:p>
     <w:p>

</xml_diff>